<commit_message>
Update Indivisual Plan-Dong Liang.docx
</commit_message>
<xml_diff>
--- a/Indivisual Plan-Dong Liang.docx
+++ b/Indivisual Plan-Dong Liang.docx
@@ -22,7 +22,15 @@
     </w:p>
     <w:p>
       <w:r>
-        <w:t>I am from MGI and I already finished “Geoscripting” and “</w:t>
+        <w:t>I am from MGI and I already finished “</w:t>
+      </w:r>
+      <w:proofErr w:type="spellStart"/>
+      <w:r>
+        <w:t>Geoscripting</w:t>
+      </w:r>
+      <w:proofErr w:type="spellEnd"/>
+      <w:r>
+        <w:t>” and “</w:t>
       </w:r>
       <w:r>
         <w:t>G</w:t>
@@ -118,7 +126,13 @@
         <w:t>handle</w:t>
       </w:r>
       <w:r>
-        <w:t xml:space="preserve"> different data sources and combine these data in one project using Python and GIS software. </w:t>
+        <w:t xml:space="preserve"> different data sources and combine these data in one project using Pytho</w:t>
+      </w:r>
+      <w:r>
+        <w:t>n</w:t>
+      </w:r>
+      <w:r>
+        <w:t xml:space="preserve">. </w:t>
       </w:r>
       <w:r>
         <w:t xml:space="preserve">After completing this course, I hope I will be able to combine complex data </w:t>
@@ -167,13 +181,22 @@
     </w:p>
     <w:p>
       <w:r>
-        <w:t xml:space="preserve">“To be able to acquire and process data from </w:t>
-      </w:r>
-      <w:r>
-        <w:rPr>
-          <w:color w:val="FF0000"/>
-        </w:rPr>
-        <w:t xml:space="preserve">social media </w:t>
+        <w:t xml:space="preserve">“To be able to acquire and process </w:t>
+      </w:r>
+      <w:r>
+        <w:t xml:space="preserve">text </w:t>
+      </w:r>
+      <w:r>
+        <w:t xml:space="preserve">data from </w:t>
+      </w:r>
+      <w:r>
+        <w:t>news</w:t>
+      </w:r>
+      <w:r>
+        <w:t xml:space="preserve"> </w:t>
+      </w:r>
+      <w:r>
+        <w:t xml:space="preserve">websites </w:t>
       </w:r>
       <w:r>
         <w:t xml:space="preserve">using </w:t>
@@ -185,37 +208,78 @@
         <w:t>”</w:t>
       </w:r>
       <w:r>
-        <w:t xml:space="preserve"> Currently, I have only used Python in geographical domain. At the end of this course, I would like to be able to acquire data from social media using web scrapers and analyze these data </w:t>
-      </w:r>
-      <w:r>
-        <w:t xml:space="preserve">by </w:t>
+        <w:t xml:space="preserve"> Currently, I have only used Python in geographical domain. At the end of this course, I would like to be able to acquire </w:t>
+      </w:r>
+      <w:r>
+        <w:t xml:space="preserve">text </w:t>
+      </w:r>
+      <w:r>
+        <w:t xml:space="preserve">data from </w:t>
+      </w:r>
+      <w:r>
+        <w:t>news websites</w:t>
+      </w:r>
+      <w:r>
+        <w:t xml:space="preserve"> using web scrapers and analyze these data </w:t>
+      </w:r>
+      <w:r>
+        <w:t>in</w:t>
+      </w:r>
+      <w:r>
+        <w:t xml:space="preserve"> </w:t>
       </w:r>
       <w:r>
         <w:t>Python. Therefore, I will pro</w:t>
       </w:r>
       <w:r>
-        <w:t>duce an executable Python Jupyter notebook which shows how a w</w:t>
+        <w:t xml:space="preserve">duce an executable Python </w:t>
+      </w:r>
+      <w:proofErr w:type="spellStart"/>
+      <w:r>
+        <w:t>Jupyter</w:t>
+      </w:r>
+      <w:proofErr w:type="spellEnd"/>
+      <w:r>
+        <w:t xml:space="preserve"> notebook which shows how a w</w:t>
       </w:r>
       <w:r>
         <w:t>eb crawler</w:t>
       </w:r>
       <w:r>
-        <w:t xml:space="preserve"> acquires data from</w:t>
+        <w:t xml:space="preserve"> acquires </w:t>
+      </w:r>
+      <w:r>
+        <w:t xml:space="preserve">text </w:t>
+      </w:r>
+      <w:r>
+        <w:t>data from</w:t>
       </w:r>
       <w:r>
         <w:t xml:space="preserve"> </w:t>
       </w:r>
       <w:r>
-        <w:t>social media</w:t>
-      </w:r>
-      <w:r>
-        <w:t xml:space="preserve"> websites</w:t>
-      </w:r>
-      <w:r>
-        <w:t xml:space="preserve"> and analyze the data</w:t>
-      </w:r>
-      <w:r>
-        <w:t xml:space="preserve"> to know about the perception of air pollution in Poland</w:t>
+        <w:t xml:space="preserve">news </w:t>
+      </w:r>
+      <w:r>
+        <w:t>websites</w:t>
+      </w:r>
+      <w:r>
+        <w:t xml:space="preserve"> and analyze the </w:t>
+      </w:r>
+      <w:r>
+        <w:t>text data</w:t>
+      </w:r>
+      <w:r>
+        <w:t xml:space="preserve"> </w:t>
+      </w:r>
+      <w:r>
+        <w:t xml:space="preserve">to know about the </w:t>
+      </w:r>
+      <w:r>
+        <w:t>public opinion</w:t>
+      </w:r>
+      <w:r>
+        <w:t xml:space="preserve"> of air pollution in Poland</w:t>
       </w:r>
       <w:r>
         <w:t>.</w:t>
@@ -231,61 +295,7 @@
     </w:p>
     <w:p>
       <w:r>
-        <w:t>“</w:t>
-      </w:r>
-      <w:r>
-        <w:t xml:space="preserve">To be able to </w:t>
-      </w:r>
-      <w:r>
-        <w:t>do</w:t>
-      </w:r>
-      <w:r>
-        <w:t xml:space="preserve"> </w:t>
-      </w:r>
-      <w:r>
-        <w:rPr>
-          <w:color w:val="FF0000"/>
-        </w:rPr>
-        <w:t>spatial</w:t>
-      </w:r>
-      <w:r>
-        <w:rPr>
-          <w:color w:val="FF0000"/>
-        </w:rPr>
-        <w:t xml:space="preserve"> </w:t>
-      </w:r>
-      <w:r>
-        <w:rPr>
-          <w:color w:val="FF0000"/>
-        </w:rPr>
-        <w:t>regression</w:t>
-      </w:r>
-      <w:r>
-        <w:rPr>
-          <w:color w:val="FF0000"/>
-        </w:rPr>
-        <w:t xml:space="preserve"> </w:t>
-      </w:r>
-      <w:r>
-        <w:rPr>
-          <w:color w:val="FF0000"/>
-        </w:rPr>
-        <w:t>analysis</w:t>
-      </w:r>
-      <w:r>
-        <w:t xml:space="preserve"> </w:t>
-      </w:r>
-      <w:r>
-        <w:t>between potential factors and air pollution</w:t>
-      </w:r>
-      <w:r>
-        <w:t>.</w:t>
-      </w:r>
-      <w:r>
-        <w:t>”</w:t>
-      </w:r>
-      <w:r>
-        <w:t xml:space="preserve"> </w:t>
+        <w:t xml:space="preserve">“To be able to do regression analysis between traffic data and emission data using machine learning.” </w:t>
       </w:r>
       <w:r>
         <w:t>Currently</w:t>
@@ -297,22 +307,25 @@
         <w:t>,</w:t>
       </w:r>
       <w:r>
-        <w:t xml:space="preserve"> I </w:t>
-      </w:r>
-      <w:r>
-        <w:t>do not</w:t>
-      </w:r>
-      <w:r>
-        <w:t xml:space="preserve"> have </w:t>
-      </w:r>
-      <w:r>
-        <w:t xml:space="preserve">any </w:t>
-      </w:r>
-      <w:r>
-        <w:t xml:space="preserve">experience in </w:t>
-      </w:r>
-      <w:r>
-        <w:t xml:space="preserve">spatial </w:t>
+        <w:t xml:space="preserve"> I do not have any experience in regression</w:t>
+      </w:r>
+      <w:r>
+        <w:t xml:space="preserve"> </w:t>
+      </w:r>
+      <w:r>
+        <w:t>analysis.</w:t>
+      </w:r>
+      <w:r>
+        <w:t xml:space="preserve"> Also, I have never used machine learning in </w:t>
+      </w:r>
+      <w:r>
+        <w:t>P</w:t>
+      </w:r>
+      <w:r>
+        <w:t>ython.</w:t>
+      </w:r>
+      <w:r>
+        <w:t xml:space="preserve"> At the end of this course, I want to be able to do multiple </w:t>
       </w:r>
       <w:r>
         <w:t>regression</w:t>
@@ -321,61 +334,24 @@
         <w:t xml:space="preserve"> </w:t>
       </w:r>
       <w:r>
-        <w:t>analysis</w:t>
-      </w:r>
-      <w:r>
-        <w:t>.</w:t>
-      </w:r>
-      <w:r>
-        <w:t xml:space="preserve"> Also, I have never used Geoda </w:t>
-      </w:r>
-      <w:r>
-        <w:t>before.</w:t>
-      </w:r>
-      <w:r>
-        <w:t xml:space="preserve"> At the end of this course, I want to be able to </w:t>
-      </w:r>
-      <w:r>
-        <w:t xml:space="preserve">do spatial </w:t>
-      </w:r>
-      <w:r>
-        <w:t>regression</w:t>
-      </w:r>
-      <w:r>
-        <w:t xml:space="preserve"> </w:t>
-      </w:r>
-      <w:r>
-        <w:t xml:space="preserve">analysis using </w:t>
-      </w:r>
-      <w:r>
-        <w:t>Geoda</w:t>
-      </w:r>
-      <w:r>
-        <w:t xml:space="preserve"> or Python</w:t>
-      </w:r>
-      <w:r>
-        <w:t>.</w:t>
-      </w:r>
-      <w:r>
-        <w:t xml:space="preserve"> Therefore, I will </w:t>
-      </w:r>
-      <w:r>
-        <w:t>produce text document</w:t>
-      </w:r>
-      <w:r>
-        <w:t xml:space="preserve"> or Python Jupyter</w:t>
-      </w:r>
-      <w:r>
-        <w:t xml:space="preserve"> notebook</w:t>
-      </w:r>
-      <w:r>
-        <w:t xml:space="preserve"> </w:t>
-      </w:r>
-      <w:r>
-        <w:t>to show the steps of spatial regression</w:t>
-      </w:r>
-      <w:r>
-        <w:t xml:space="preserve"> analysis between factors and air pollution</w:t>
+        <w:t>analysis using Python</w:t>
+      </w:r>
+      <w:r>
+        <w:t xml:space="preserve">. Therefore, I will produce a </w:t>
+      </w:r>
+      <w:proofErr w:type="spellStart"/>
+      <w:r>
+        <w:t>Jupyter</w:t>
+      </w:r>
+      <w:proofErr w:type="spellEnd"/>
+      <w:r>
+        <w:t xml:space="preserve"> notebook to demonstrate </w:t>
+      </w:r>
+      <w:r>
+        <w:t xml:space="preserve">the steps of regression analysis between </w:t>
+      </w:r>
+      <w:r>
+        <w:t>traffic and emission</w:t>
       </w:r>
       <w:r>
         <w:t xml:space="preserve">. </w:t>
@@ -386,96 +362,18 @@
         <w:t>Knowledge</w:t>
       </w:r>
       <w:r>
-        <w:t>(pitfalls of using the machine learning to analyze limited data)</w:t>
+        <w:t>:</w:t>
       </w:r>
     </w:p>
     <w:p>
       <w:r>
-        <w:t>“</w:t>
-      </w:r>
-      <w:r>
-        <w:t xml:space="preserve">Understand the </w:t>
-      </w:r>
-      <w:r>
-        <w:t>pitfalls</w:t>
-      </w:r>
-      <w:r>
-        <w:t xml:space="preserve"> of </w:t>
-      </w:r>
-      <w:r>
-        <w:t xml:space="preserve">combining </w:t>
-      </w:r>
-      <w:r>
-        <w:t xml:space="preserve">different </w:t>
-      </w:r>
-      <w:r>
-        <w:t>temporal resolution</w:t>
-      </w:r>
-      <w:r>
-        <w:t>s</w:t>
-      </w:r>
-      <w:r>
-        <w:t xml:space="preserve"> and how it would influence the quality</w:t>
-      </w:r>
-      <w:r>
-        <w:t xml:space="preserve"> of data.” </w:t>
-      </w:r>
-      <w:r>
-        <w:t xml:space="preserve">Currently, I only know </w:t>
-      </w:r>
-      <w:r>
-        <w:t xml:space="preserve">the basic </w:t>
-      </w:r>
-      <w:r>
-        <w:t xml:space="preserve">concept of </w:t>
-      </w:r>
-      <w:r>
-        <w:t xml:space="preserve">temporal resolution </w:t>
-      </w:r>
-      <w:r>
-        <w:t xml:space="preserve">but at the end of this course, I will be able to </w:t>
-      </w:r>
-      <w:r>
-        <w:t>explain the pitfalls of combining different temporal resolution</w:t>
-      </w:r>
-      <w:r>
-        <w:t xml:space="preserve"> and how it </w:t>
-      </w:r>
-      <w:r>
-        <w:t>affects the quality of data and the analysis result.</w:t>
-      </w:r>
-      <w:r>
-        <w:t xml:space="preserve"> I will </w:t>
-      </w:r>
-      <w:r>
-        <w:t xml:space="preserve">demonstrate this in a small essay </w:t>
-      </w:r>
-      <w:r>
-        <w:t xml:space="preserve">in which I will </w:t>
-      </w:r>
-      <w:r>
-        <w:t xml:space="preserve">provide a literature review </w:t>
-      </w:r>
-      <w:r>
-        <w:t xml:space="preserve">and an analysis of our </w:t>
-      </w:r>
-      <w:r>
-        <w:t>project procedure to</w:t>
-      </w:r>
-      <w:r>
-        <w:t xml:space="preserve"> </w:t>
-      </w:r>
-      <w:r>
-        <w:t xml:space="preserve">show how </w:t>
-      </w:r>
-      <w:r>
-        <w:t xml:space="preserve">the quality of data is affected by different temporal </w:t>
-      </w:r>
-      <w:r>
-        <w:t>resolutions</w:t>
-      </w:r>
-      <w:r>
-        <w:t>.</w:t>
+        <w:t xml:space="preserve">“Understand the </w:t>
+      </w:r>
+      <w:r>
+        <w:t xml:space="preserve">pitfalls of using the machine learning to </w:t>
+      </w:r>
+      <w:r>
+        <w:t>do regression for limited data.” Currently, I only know the basic concept of machine learning but at the end of this course, I will be able to explain the pitfalls of doing regression with machine learning and how it will affect the result of regression. I will demonstrate this in a small essay in which I will provide a literature review about the limitation of machine learning and an analysis of our project procedure to show how machine learning is used and the pros and cons of using it in our project.</w:t>
       </w:r>
     </w:p>
     <w:sectPr>
@@ -952,6 +850,7 @@
   <w:style w:type="paragraph" w:default="1" w:styleId="Normal">
     <w:name w:val="Normal"/>
     <w:qFormat/>
+    <w:rsid w:val="002421ED"/>
   </w:style>
   <w:style w:type="paragraph" w:styleId="Heading1">
     <w:name w:val="heading 1"/>
@@ -1812,11 +1711,12 @@
 </file>
 
 <file path=customXml/item1.xml><?xml version="1.0" encoding="utf-8"?>
-<p:properties xmlns:p="http://schemas.microsoft.com/office/2006/metadata/properties" xmlns:xsi="http://www.w3.org/2001/XMLSchema-instance" xmlns:pc="http://schemas.microsoft.com/office/infopath/2007/PartnerControls">
-  <documentManagement>
-    <_activity xmlns="58469d05-5211-4490-a652-d67e42892f28" xsi:nil="true"/>
-  </documentManagement>
-</p:properties>
+<?mso-contentType ?>
+<FormTemplates xmlns="http://schemas.microsoft.com/sharepoint/v3/contenttype/forms">
+  <Display>DocumentLibraryForm</Display>
+  <Edit>DocumentLibraryForm</Edit>
+  <New>DocumentLibraryForm</New>
+</FormTemplates>
 </file>
 
 <file path=customXml/item2.xml><?xml version="1.0" encoding="utf-8"?>
@@ -2041,20 +1941,17 @@
 </file>
 
 <file path=customXml/item3.xml><?xml version="1.0" encoding="utf-8"?>
-<?mso-contentType ?>
-<FormTemplates xmlns="http://schemas.microsoft.com/sharepoint/v3/contenttype/forms">
-  <Display>DocumentLibraryForm</Display>
-  <Edit>DocumentLibraryForm</Edit>
-  <New>DocumentLibraryForm</New>
-</FormTemplates>
+<p:properties xmlns:p="http://schemas.microsoft.com/office/2006/metadata/properties" xmlns:xsi="http://www.w3.org/2001/XMLSchema-instance" xmlns:pc="http://schemas.microsoft.com/office/infopath/2007/PartnerControls">
+  <documentManagement>
+    <_activity xmlns="58469d05-5211-4490-a652-d67e42892f28" xsi:nil="true"/>
+  </documentManagement>
+</p:properties>
 </file>
 
 <file path=customXml/itemProps1.xml><?xml version="1.0" encoding="utf-8"?>
-<ds:datastoreItem xmlns:ds="http://schemas.openxmlformats.org/officeDocument/2006/customXml" ds:itemID="{1575E2E4-EB69-477A-9E22-58058735B77B}">
+<ds:datastoreItem xmlns:ds="http://schemas.openxmlformats.org/officeDocument/2006/customXml" ds:itemID="{D447DE3B-C00C-4254-9B91-E9AB73E8BA81}">
   <ds:schemaRefs>
-    <ds:schemaRef ds:uri="http://schemas.microsoft.com/office/2006/metadata/properties"/>
-    <ds:schemaRef ds:uri="http://schemas.microsoft.com/office/infopath/2007/PartnerControls"/>
-    <ds:schemaRef ds:uri="58469d05-5211-4490-a652-d67e42892f28"/>
+    <ds:schemaRef ds:uri="http://schemas.microsoft.com/sharepoint/v3/contenttype/forms"/>
   </ds:schemaRefs>
 </ds:datastoreItem>
 </file>
@@ -2079,9 +1976,11 @@
 </file>
 
 <file path=customXml/itemProps3.xml><?xml version="1.0" encoding="utf-8"?>
-<ds:datastoreItem xmlns:ds="http://schemas.openxmlformats.org/officeDocument/2006/customXml" ds:itemID="{D447DE3B-C00C-4254-9B91-E9AB73E8BA81}">
+<ds:datastoreItem xmlns:ds="http://schemas.openxmlformats.org/officeDocument/2006/customXml" ds:itemID="{1575E2E4-EB69-477A-9E22-58058735B77B}">
   <ds:schemaRefs>
-    <ds:schemaRef ds:uri="http://schemas.microsoft.com/sharepoint/v3/contenttype/forms"/>
+    <ds:schemaRef ds:uri="http://schemas.microsoft.com/office/2006/metadata/properties"/>
+    <ds:schemaRef ds:uri="http://schemas.microsoft.com/office/infopath/2007/PartnerControls"/>
+    <ds:schemaRef ds:uri="58469d05-5211-4490-a652-d67e42892f28"/>
   </ds:schemaRefs>
 </ds:datastoreItem>
 </file>
</xml_diff>